<commit_message>
open in colab listo
</commit_message>
<xml_diff>
--- a/6_observacion/Parcial 1 sobre métodos de demostración.docx
+++ b/6_observacion/Parcial 1 sobre métodos de demostración.docx
@@ -844,13 +844,41 @@
         <w:rPr>
           <w:lang w:val="es-ES"/>
         </w:rPr>
-        <w:t>(n+1)</w:t>
-      </w:r>
-      <w:r>
-        <w:rPr>
-          <w:lang w:val="es-ES"/>
-        </w:rPr>
-        <w:t xml:space="preserve">(2n+1)/6. </w:t>
+        <w:t>(n+</w:t>
+      </w:r>
+      <w:proofErr w:type="gramStart"/>
+      <w:r>
+        <w:rPr>
+          <w:lang w:val="es-ES"/>
+        </w:rPr>
+        <w:t>1)</w:t>
+      </w:r>
+      <w:r>
+        <w:rPr>
+          <w:lang w:val="es-ES"/>
+        </w:rPr>
+        <w:t>(</w:t>
+      </w:r>
+      <w:proofErr w:type="gramEnd"/>
+      <w:r>
+        <w:rPr>
+          <w:lang w:val="es-ES"/>
+        </w:rPr>
+        <w:t>2n+</w:t>
+      </w:r>
+      <w:proofErr w:type="gramStart"/>
+      <w:r>
+        <w:rPr>
+          <w:lang w:val="es-ES"/>
+        </w:rPr>
+        <w:t>1)/</w:t>
+      </w:r>
+      <w:proofErr w:type="gramEnd"/>
+      <w:r>
+        <w:rPr>
+          <w:lang w:val="es-ES"/>
+        </w:rPr>
+        <w:t xml:space="preserve">6. </w:t>
       </w:r>
     </w:p>
     <w:p>
@@ -1133,7 +1161,21 @@
         <w:rPr>
           <w:lang w:val="es-ES"/>
         </w:rPr>
-        <w:t xml:space="preserve">Método de inducción matemática: demuestre que la suma de los primeros $n$ cubos es igual a [n(n+1)/2]^2. </w:t>
+        <w:t>Método de inducción matemática: demuestre que la suma de los primeros $n$ cubos es igual a [n(n+</w:t>
+      </w:r>
+      <w:proofErr w:type="gramStart"/>
+      <w:r>
+        <w:rPr>
+          <w:lang w:val="es-ES"/>
+        </w:rPr>
+        <w:t>1)/</w:t>
+      </w:r>
+      <w:proofErr w:type="gramEnd"/>
+      <w:r>
+        <w:rPr>
+          <w:lang w:val="es-ES"/>
+        </w:rPr>
+        <w:t xml:space="preserve">2]^2. </w:t>
       </w:r>
     </w:p>
     <w:p>
@@ -1487,10 +1529,18 @@
         <w:t>&gt;=</w:t>
       </w:r>
       <w:r>
-        <w:t xml:space="preserve"> 1, </w:t>
-      </w:r>
-      <w:r>
-        <w:t xml:space="preserve">                                </w:t>
+        <w:t xml:space="preserve"> </w:t>
+      </w:r>
+      <w:proofErr w:type="gramStart"/>
+      <w:r>
+        <w:t xml:space="preserve">1, </w:t>
+      </w:r>
+      <w:r>
+        <w:t xml:space="preserve">  </w:t>
+      </w:r>
+      <w:proofErr w:type="gramEnd"/>
+      <w:r>
+        <w:t xml:space="preserve">                              </w:t>
       </w:r>
       <w:r>
         <w:t xml:space="preserve">2 </w:t>
@@ -1536,6 +1586,9 @@
       </w:r>
       <w:r>
         <w:t xml:space="preserve"> n.</w:t>
+      </w:r>
+      <w:r>
+        <w:t xml:space="preserve"> </w:t>
       </w:r>
       <w:r>
         <w:rPr>

</xml_diff>